<commit_message>
Update Divorce Prediction Data Analysis Report.docx
</commit_message>
<xml_diff>
--- a/Divorce Prediction Data Analysis Report.docx
+++ b/Divorce Prediction Data Analysis Report.docx
@@ -292,8 +292,10 @@
           <w:szCs w:val="24"/>
           <w:lang w:val="en-US" w:eastAsia="zh-CN" w:bidi="ar"/>
         </w:rPr>
-        <w:t>We want to build a classification model that determines whether a couple is likely to divorce. Given a set of scores for various behaviors in the relationship (0-4, from "strongly disagree" to "strongly agree"), the model outputs whether or not the couple is divorced.</w:t>
-      </w:r>
+        <w:t>We want to build a classification model that determines whether a couple is likely to divorce. Given a set of scores for various behaviors in the relationship (0-4), the model outputs whether or not the couple is divorced.</w:t>
+      </w:r>
+      <w:bookmarkStart w:id="0" w:name="_GoBack"/>
+      <w:bookmarkEnd w:id="0"/>
     </w:p>
     <w:p>
       <w:pPr>
@@ -4800,6 +4802,22 @@
         <w:gridCol w:w="2088"/>
       </w:tblGrid>
       <w:tr>
+        <w:tblPrEx>
+          <w:tblBorders>
+            <w:top w:val="single" w:color="auto" w:sz="4" w:space="0"/>
+            <w:left w:val="single" w:color="auto" w:sz="4" w:space="0"/>
+            <w:bottom w:val="single" w:color="auto" w:sz="4" w:space="0"/>
+            <w:right w:val="single" w:color="auto" w:sz="4" w:space="0"/>
+            <w:insideH w:val="single" w:color="auto" w:sz="4" w:space="0"/>
+            <w:insideV w:val="single" w:color="auto" w:sz="4" w:space="0"/>
+          </w:tblBorders>
+          <w:tblCellMar>
+            <w:top w:w="0" w:type="dxa"/>
+            <w:left w:w="108" w:type="dxa"/>
+            <w:bottom w:w="0" w:type="dxa"/>
+            <w:right w:w="108" w:type="dxa"/>
+          </w:tblCellMar>
+        </w:tblPrEx>
         <w:trPr>
           <w:trHeight w:val="626" w:hRule="atLeast"/>
         </w:trPr>
@@ -4955,6 +4973,22 @@
         </w:tc>
       </w:tr>
       <w:tr>
+        <w:tblPrEx>
+          <w:tblBorders>
+            <w:top w:val="single" w:color="auto" w:sz="4" w:space="0"/>
+            <w:left w:val="single" w:color="auto" w:sz="4" w:space="0"/>
+            <w:bottom w:val="single" w:color="auto" w:sz="4" w:space="0"/>
+            <w:right w:val="single" w:color="auto" w:sz="4" w:space="0"/>
+            <w:insideH w:val="single" w:color="auto" w:sz="4" w:space="0"/>
+            <w:insideV w:val="single" w:color="auto" w:sz="4" w:space="0"/>
+          </w:tblBorders>
+          <w:tblCellMar>
+            <w:top w:w="0" w:type="dxa"/>
+            <w:left w:w="108" w:type="dxa"/>
+            <w:bottom w:w="0" w:type="dxa"/>
+            <w:right w:w="108" w:type="dxa"/>
+          </w:tblCellMar>
+        </w:tblPrEx>
         <w:trPr>
           <w:trHeight w:val="631" w:hRule="atLeast"/>
         </w:trPr>
@@ -5092,6 +5126,22 @@
         </w:tc>
       </w:tr>
       <w:tr>
+        <w:tblPrEx>
+          <w:tblBorders>
+            <w:top w:val="single" w:color="auto" w:sz="4" w:space="0"/>
+            <w:left w:val="single" w:color="auto" w:sz="4" w:space="0"/>
+            <w:bottom w:val="single" w:color="auto" w:sz="4" w:space="0"/>
+            <w:right w:val="single" w:color="auto" w:sz="4" w:space="0"/>
+            <w:insideH w:val="single" w:color="auto" w:sz="4" w:space="0"/>
+            <w:insideV w:val="single" w:color="auto" w:sz="4" w:space="0"/>
+          </w:tblBorders>
+          <w:tblCellMar>
+            <w:top w:w="0" w:type="dxa"/>
+            <w:left w:w="108" w:type="dxa"/>
+            <w:bottom w:w="0" w:type="dxa"/>
+            <w:right w:w="108" w:type="dxa"/>
+          </w:tblCellMar>
+        </w:tblPrEx>
         <w:trPr>
           <w:trHeight w:val="631" w:hRule="atLeast"/>
         </w:trPr>
@@ -5229,6 +5279,22 @@
         </w:tc>
       </w:tr>
       <w:tr>
+        <w:tblPrEx>
+          <w:tblBorders>
+            <w:top w:val="single" w:color="auto" w:sz="4" w:space="0"/>
+            <w:left w:val="single" w:color="auto" w:sz="4" w:space="0"/>
+            <w:bottom w:val="single" w:color="auto" w:sz="4" w:space="0"/>
+            <w:right w:val="single" w:color="auto" w:sz="4" w:space="0"/>
+            <w:insideH w:val="single" w:color="auto" w:sz="4" w:space="0"/>
+            <w:insideV w:val="single" w:color="auto" w:sz="4" w:space="0"/>
+          </w:tblBorders>
+          <w:tblCellMar>
+            <w:top w:w="0" w:type="dxa"/>
+            <w:left w:w="108" w:type="dxa"/>
+            <w:bottom w:w="0" w:type="dxa"/>
+            <w:right w:w="108" w:type="dxa"/>
+          </w:tblCellMar>
+        </w:tblPrEx>
         <w:trPr>
           <w:trHeight w:val="651" w:hRule="atLeast"/>
         </w:trPr>
@@ -5841,8 +5907,6 @@
         </w:rPr>
         <w:t>7、 Suggestions and Prospects</w:t>
       </w:r>
-      <w:bookmarkStart w:id="0" w:name="_GoBack"/>
-      <w:bookmarkEnd w:id="0"/>
     </w:p>
     <w:p>
       <w:pPr>

</xml_diff>